<commit_message>
Changed the entry diagram
Changed the entry diagram
</commit_message>
<xml_diff>
--- a/assets/Trust_Before_Intelligence_One_Pager.docx
+++ b/assets/Trust_Before_Intelligence_One_Pager.docx
@@ -107,7 +107,7 @@
           <w:szCs w:val="22"/>
           <w:rtl w:val="0"/>
         </w:rPr>
-        <w:t xml:space="preserve">By Ram Katamaraja</w:t>
+        <w:t xml:space="preserve">By Ram Dhan Yadav Katamaraja</w:t>
       </w:r>
       <w:r>
         <w:rPr>
@@ -1374,16 +1374,16 @@
           <w:vertAlign w:val="baseline"/>
           <w:rtl w:val="0"/>
         </w:rPr>
-        <w:t xml:space="preserve">Ram Katamaraja founded Colaberry in 2012, now an Inc. 5000 company serving Fortune 2000 clients. He received the McGovern Foundation's "AI for the Betterment of Humanity Prize" and MIT's Most Promising Work of the Future Solution awards. He's spoken at the United Nations, World Bank, Harvard Business School, and MIT. Ram is an alumn</w:t>
-      </w:r>
-      <w:r>
-        <w:rPr>
-          <w:color w:val="333333"/>
-          <w:sz w:val="20"/>
-          <w:szCs w:val="20"/>
-          <w:rtl w:val="0"/>
-        </w:rPr>
-        <w:t xml:space="preserve">us of Harvard University,</w:t>
+        <w:t xml:space="preserve">Ram Dhan Yadav Katamaraja founded Colaberry in 2012, now an Inc. 5000 company serving Fortune 2000 clients. He received the </w:t>
+      </w:r>
+      <w:r>
+        <w:rPr>
+          <w:color w:val="333333"/>
+          <w:sz w:val="20"/>
+          <w:szCs w:val="20"/>
+          <w:rtl w:val="0"/>
+        </w:rPr>
+        <w:t xml:space="preserve">MIT's Most Promising Work of the Future Solution and </w:t>
       </w:r>
       <w:r>
         <w:rPr>
@@ -1402,16 +1402,16 @@
           <w:vertAlign w:val="baseline"/>
           <w:rtl w:val="0"/>
         </w:rPr>
-        <w:t xml:space="preserve"> is a Harvard Business School OPM 60 fellow and a</w:t>
-      </w:r>
-      <w:r>
-        <w:rPr>
-          <w:color w:val="333333"/>
-          <w:sz w:val="20"/>
-          <w:szCs w:val="20"/>
-          <w:rtl w:val="0"/>
-        </w:rPr>
-        <w:t xml:space="preserve">n alumnus of Jawaharlal Nehru Technological University</w:t>
+        <w:t xml:space="preserve">McGovern Foundation's "AI for the Betterment of Humanity" awards. He's spoken at the United Nations, World Bank, Harvard Business School, MIT to name a few. Ram Dhan is an alumn</w:t>
+      </w:r>
+      <w:r>
+        <w:rPr>
+          <w:color w:val="333333"/>
+          <w:sz w:val="20"/>
+          <w:szCs w:val="20"/>
+          <w:rtl w:val="0"/>
+        </w:rPr>
+        <w:t xml:space="preserve">us of Harvard University,</w:t>
       </w:r>
       <w:r>
         <w:rPr>
@@ -1430,16 +1430,16 @@
           <w:vertAlign w:val="baseline"/>
           <w:rtl w:val="0"/>
         </w:rPr>
-        <w:t xml:space="preserve">. His frameworks emerged from </w:t>
-      </w:r>
-      <w:r>
-        <w:rPr>
-          <w:color w:val="333333"/>
-          <w:sz w:val="20"/>
-          <w:szCs w:val="20"/>
-          <w:rtl w:val="0"/>
-        </w:rPr>
-        <w:t xml:space="preserve">a decade of</w:t>
+        <w:t xml:space="preserve"> is a Harvard Business School OPM 60 fellow and a</w:t>
+      </w:r>
+      <w:r>
+        <w:rPr>
+          <w:color w:val="333333"/>
+          <w:sz w:val="20"/>
+          <w:szCs w:val="20"/>
+          <w:rtl w:val="0"/>
+        </w:rPr>
+        <w:t xml:space="preserve">n alumnus of Jawaharlal Nehru Technological University</w:t>
       </w:r>
       <w:r>
         <w:rPr>
@@ -1458,16 +1458,16 @@
           <w:vertAlign w:val="baseline"/>
           <w:rtl w:val="0"/>
         </w:rPr>
-        <w:t xml:space="preserve"> enterprise AI implementations across education, healthcare, energy, agriculture</w:t>
-      </w:r>
-      <w:r>
-        <w:rPr>
-          <w:color w:val="333333"/>
-          <w:sz w:val="20"/>
-          <w:szCs w:val="20"/>
-          <w:rtl w:val="0"/>
-        </w:rPr>
-        <w:t xml:space="preserve"> </w:t>
+        <w:t xml:space="preserve">. His frameworks emerged from </w:t>
+      </w:r>
+      <w:r>
+        <w:rPr>
+          <w:color w:val="333333"/>
+          <w:sz w:val="20"/>
+          <w:szCs w:val="20"/>
+          <w:rtl w:val="0"/>
+        </w:rPr>
+        <w:t xml:space="preserve">three decades of</w:t>
       </w:r>
       <w:r>
         <w:rPr>
@@ -1486,16 +1486,16 @@
           <w:vertAlign w:val="baseline"/>
           <w:rtl w:val="0"/>
         </w:rPr>
-        <w:t xml:space="preserve">and </w:t>
-      </w:r>
-      <w:r>
-        <w:rPr>
-          <w:color w:val="333333"/>
-          <w:sz w:val="20"/>
-          <w:szCs w:val="20"/>
-          <w:rtl w:val="0"/>
-        </w:rPr>
-        <w:t xml:space="preserve">utility</w:t>
+        <w:t xml:space="preserve"> </w:t>
+      </w:r>
+      <w:r>
+        <w:rPr>
+          <w:color w:val="333333"/>
+          <w:sz w:val="20"/>
+          <w:szCs w:val="20"/>
+          <w:rtl w:val="0"/>
+        </w:rPr>
+        <w:t xml:space="preserve">E</w:t>
       </w:r>
       <w:r>
         <w:rPr>
@@ -1514,7 +1514,63 @@
           <w:vertAlign w:val="baseline"/>
           <w:rtl w:val="0"/>
         </w:rPr>
-        <w:t xml:space="preserve"> services.</w:t>
+        <w:t xml:space="preserve">nterprise </w:t>
+      </w:r>
+      <w:r>
+        <w:rPr>
+          <w:color w:val="333333"/>
+          <w:sz w:val="20"/>
+          <w:szCs w:val="20"/>
+          <w:rtl w:val="0"/>
+        </w:rPr>
+        <w:t xml:space="preserve">architecture work in</w:t>
+      </w:r>
+      <w:r>
+        <w:rPr>
+          <w:rFonts w:ascii="Arial" w:cs="Arial" w:eastAsia="Arial" w:hAnsi="Arial"/>
+          <w:b w:val="0"/>
+          <w:bCs w:val="0"/>
+          <w:i w:val="0"/>
+          <w:iCs w:val="0"/>
+          <w:smallCaps w:val="0"/>
+          <w:strike w:val="0"/>
+          <w:color w:val="333333"/>
+          <w:sz w:val="20"/>
+          <w:szCs w:val="20"/>
+          <w:u w:val="none"/>
+          <w:shd w:fill="auto" w:val="clear"/>
+          <w:vertAlign w:val="baseline"/>
+          <w:rtl w:val="0"/>
+        </w:rPr>
+        <w:t xml:space="preserve"> education, healthcare, energy, agriculture, </w:t>
+      </w:r>
+      <w:r>
+        <w:rPr>
+          <w:color w:val="333333"/>
+          <w:sz w:val="20"/>
+          <w:szCs w:val="20"/>
+          <w:rtl w:val="0"/>
+        </w:rPr>
+        <w:t xml:space="preserve">utilities, banking, finance, supply chain, telecom industries</w:t>
+      </w:r>
+      <w:r>
+        <w:rPr>
+          <w:rFonts w:ascii="Arial" w:cs="Arial" w:eastAsia="Arial" w:hAnsi="Arial"/>
+          <w:b w:val="0"/>
+          <w:bCs w:val="0"/>
+          <w:i w:val="0"/>
+          <w:iCs w:val="0"/>
+          <w:smallCaps w:val="0"/>
+          <w:strike w:val="0"/>
+          <w:color w:val="333333"/>
+          <w:sz w:val="20"/>
+          <w:szCs w:val="20"/>
+          <w:u w:val="none"/>
+          <w:shd w:fill="auto" w:val="clear"/>
+          <w:vertAlign w:val="baseline"/>
+          <w:rtl w:val="0"/>
+        </w:rPr>
+        <w:t xml:space="preserve">.</w:t>
       </w:r>
     </w:p>
     <w:p>

</xml_diff>